<commit_message>
Modified files & Adding file
</commit_message>
<xml_diff>
--- a/day4/College Tables.docx
+++ b/day4/College Tables.docx
@@ -163,6 +163,7 @@
                 <w:szCs w:val="28"/>
               </w:rPr>
             </w:pPr>
+            <w:proofErr w:type="spellStart"/>
             <w:r>
               <w:rPr>
                 <w:sz w:val="28"/>
@@ -170,6 +171,7 @@
               </w:rPr>
               <w:t>Mobile_no</w:t>
             </w:r>
+            <w:proofErr w:type="spellEnd"/>
           </w:p>
         </w:tc>
         <w:tc>
@@ -423,6 +425,7 @@
                 <w:szCs w:val="28"/>
               </w:rPr>
             </w:pPr>
+            <w:proofErr w:type="spellStart"/>
             <w:r>
               <w:rPr>
                 <w:sz w:val="28"/>
@@ -430,6 +433,7 @@
               </w:rPr>
               <w:t>LName</w:t>
             </w:r>
+            <w:proofErr w:type="spellEnd"/>
           </w:p>
         </w:tc>
         <w:tc>
@@ -498,6 +502,7 @@
                 <w:szCs w:val="28"/>
               </w:rPr>
             </w:pPr>
+            <w:proofErr w:type="spellStart"/>
             <w:r>
               <w:rPr>
                 <w:sz w:val="28"/>
@@ -505,6 +510,7 @@
               </w:rPr>
               <w:t>Phone_no</w:t>
             </w:r>
+            <w:proofErr w:type="spellEnd"/>
           </w:p>
         </w:tc>
         <w:tc>
@@ -842,6 +848,7 @@
                 <w:szCs w:val="28"/>
               </w:rPr>
             </w:pPr>
+            <w:proofErr w:type="spellStart"/>
             <w:r>
               <w:rPr>
                 <w:sz w:val="28"/>
@@ -849,6 +856,7 @@
               </w:rPr>
               <w:t>Exam_code</w:t>
             </w:r>
+            <w:proofErr w:type="spellEnd"/>
           </w:p>
           <w:p>
             <w:pPr>
@@ -927,9 +935,11 @@
               <w:pStyle w:val="ListParagraph"/>
               <w:ind w:left="0"/>
             </w:pPr>
+            <w:proofErr w:type="gramStart"/>
             <w:r>
               <w:t>Exam-code</w:t>
             </w:r>
+            <w:proofErr w:type="gramEnd"/>
           </w:p>
           <w:p>
             <w:pPr>
@@ -1317,6 +1327,14 @@
     <w:p>
       <w:pPr>
         <w:pStyle w:val="ListParagraph"/>
+        <w:tabs>
+          <w:tab w:val="left" w:pos="1476"/>
+        </w:tabs>
+      </w:pPr>
+    </w:p>
+    <w:p>
+      <w:pPr>
+        <w:pStyle w:val="ListParagraph"/>
         <w:numPr>
           <w:ilvl w:val="0"/>
           <w:numId w:val="3"/>
@@ -1334,6 +1352,7 @@
           <w:sz w:val="28"/>
           <w:szCs w:val="28"/>
         </w:rPr>
+        <w:lastRenderedPageBreak/>
         <w:t>Hostel-Address:</w:t>
       </w:r>
     </w:p>
@@ -1372,7 +1391,6 @@
                 <w:sz w:val="28"/>
                 <w:szCs w:val="28"/>
               </w:rPr>
-              <w:lastRenderedPageBreak/>
               <w:t>Hostel-id</w:t>
             </w:r>
           </w:p>
@@ -1868,9 +1886,11 @@
               <w:pStyle w:val="ListParagraph"/>
               <w:ind w:left="0"/>
             </w:pPr>
+            <w:proofErr w:type="gramStart"/>
             <w:r>
               <w:t>Exam-code</w:t>
             </w:r>
+            <w:proofErr w:type="gramEnd"/>
           </w:p>
           <w:p>
             <w:pPr>

</xml_diff>